<commit_message>
Sua DNS (them client setup)
</commit_message>
<xml_diff>
--- a/DNS/DNS.docx
+++ b/DNS/DNS.docx
@@ -1223,6 +1223,21 @@
     </w:p>
     <w:p>
       <w:r>
+        <w:t>Tại Client:</w:t>
+      </w:r>
+    </w:p>
+    <w:p>
+      <w:r>
+        <w:t>-</w:t>
+      </w:r>
+      <w:r>
+        <w:t xml:space="preserve"> Cấu hình DNS tại client. Xét nó thành địa chỉ của DNS server (LAN)</w:t>
+      </w:r>
+      <w:bookmarkStart w:id="0" w:name="_GoBack"/>
+      <w:bookmarkEnd w:id="0"/>
+    </w:p>
+    <w:p>
+      <w:r>
         <w:t>Nguồn:</w:t>
       </w:r>
     </w:p>
@@ -1246,10 +1261,7 @@
         </w:r>
       </w:hyperlink>
     </w:p>
-    <w:p>
-      <w:bookmarkStart w:id="0" w:name="_GoBack"/>
-      <w:bookmarkEnd w:id="0"/>
-    </w:p>
+    <w:p/>
     <w:sectPr>
       <w:pgSz w:w="12240" w:h="15840"/>
       <w:pgMar w:top="1440" w:right="1440" w:bottom="1440" w:left="1440" w:header="720" w:footer="720" w:gutter="0"/>

</xml_diff>

<commit_message>
Sua DNS Bo sung
</commit_message>
<xml_diff>
--- a/DNS/DNS.docx
+++ b/DNS/DNS.docx
@@ -1233,6 +1233,644 @@
       <w:r>
         <w:t xml:space="preserve"> Cấu hình DNS tại client. Xét nó thành địa chỉ của DNS server (LAN)</w:t>
       </w:r>
+    </w:p>
+    <w:p/>
+    <w:p>
+      <w:r>
+        <w:t>Bổ sung:</w:t>
+      </w:r>
+    </w:p>
+    <w:p>
+      <w:r>
+        <w:t>- Mục đích của DNS là</w:t>
+      </w:r>
+    </w:p>
+    <w:p>
+      <w:r>
+        <w:tab/>
+        <w:t xml:space="preserve">+ </w:t>
+      </w:r>
+      <w:r>
+        <w:t>Phân giải địa tên máy thành địa chỉ IP và ngược lại.</w:t>
+      </w:r>
+    </w:p>
+    <w:p>
+      <w:pPr>
+        <w:ind w:firstLine="720"/>
+      </w:pPr>
+      <w:r>
+        <w:lastRenderedPageBreak/>
+        <w:t xml:space="preserve">+ </w:t>
+      </w:r>
+      <w:r>
+        <w:t>Phân giải tên domain.</w:t>
+      </w:r>
+    </w:p>
+    <w:p>
+      <w:r>
+        <w:t xml:space="preserve">- </w:t>
+      </w:r>
+      <w:r>
+        <w:t>DNS name gồm 2 phần :</w:t>
+      </w:r>
+    </w:p>
+    <w:p>
+      <w:r>
+        <w:tab/>
+        <w:t xml:space="preserve">+ </w:t>
+      </w:r>
+      <w:r>
+        <w:t>Host name và domain name</w:t>
+      </w:r>
+      <w:r>
+        <w:t xml:space="preserve">: </w:t>
+      </w:r>
+    </w:p>
+    <w:p>
+      <w:pPr>
+        <w:ind w:firstLine="720"/>
+      </w:pPr>
+      <w:r>
+        <w:t>VD</w:t>
+      </w:r>
+      <w:r>
+        <w:t>: “microsoft.com” là một DNS name. Trong đó “microsoft” là host name và “.com” là domain name.</w:t>
+      </w:r>
+    </w:p>
+    <w:p>
+      <w:pPr>
+        <w:ind w:firstLine="720"/>
+      </w:pPr>
+      <w:r>
+        <w:t xml:space="preserve">+ </w:t>
+      </w:r>
+      <w:r>
+        <w:t>Giữa host name và domain name được gọi là Fully Qualified Domain Name (FQDN).</w:t>
+      </w:r>
+    </w:p>
+    <w:p>
+      <w:pPr>
+        <w:ind w:firstLine="720"/>
+      </w:pPr>
+      <w:r>
+        <w:t>VD: “</w:t>
+      </w:r>
+      <w:r>
+        <w:t>may1.microsoft.com” là một FQDN. FQDN cũng được gọi là “Friendly name”</w:t>
+      </w:r>
+    </w:p>
+    <w:p>
+      <w:r>
+        <w:t>– NetBIOS là hệ thống tên do Microsoft qui định, nó sử dụng một file Lmhosts file để lưu các thông tin của các máy tính. Phân giải tên các máy tính bằng dịch vụ WINS. Ta có thể gán địa chỉ của WINS cho máy tính.</w:t>
+      </w:r>
+    </w:p>
+    <w:p>
+      <w:r>
+        <w:t>- Thông thường, sẽ hỗ trợ cả 2</w:t>
+      </w:r>
+    </w:p>
+    <w:p/>
+    <w:p>
+      <w:r>
+        <w:t>Bổ sung cấu hình giải thích</w:t>
+      </w:r>
+    </w:p>
+    <w:p>
+      <w:r>
+        <w:t>Cấu trúc DNS:</w:t>
+      </w:r>
+    </w:p>
+    <w:p>
+      <w:r>
+        <w:tab/>
+        <w:t xml:space="preserve">+ File cấu hình chính: </w:t>
+      </w:r>
+      <w:r>
+        <w:t>/etc/named.conf</w:t>
+      </w:r>
+    </w:p>
+    <w:p>
+      <w:r>
+        <w:tab/>
+        <w:t>+ Các cấu hình zone đi theo (Được khai báo trong DNS named.conf )</w:t>
+      </w:r>
+    </w:p>
+    <w:p>
+      <w:r>
+        <w:t>Cú pháp</w:t>
+      </w:r>
+      <w:r>
+        <w:t xml:space="preserve"> tập tin zone</w:t>
+      </w:r>
+    </w:p>
+    <w:tbl>
+      <w:tblPr>
+        <w:tblStyle w:val="TableGrid"/>
+        <w:tblW w:w="0" w:type="auto"/>
+        <w:tblLook w:val="04A0" w:firstRow="1" w:lastRow="0" w:firstColumn="1" w:lastColumn="0" w:noHBand="0" w:noVBand="1"/>
+      </w:tblPr>
+      <w:tblGrid>
+        <w:gridCol w:w="4531"/>
+        <w:gridCol w:w="4819"/>
+      </w:tblGrid>
+      <w:tr>
+        <w:tc>
+          <w:tcPr>
+            <w:tcW w:w="4531" w:type="dxa"/>
+          </w:tcPr>
+          <w:p>
+            <w:r>
+              <w:t>SOA (Start of Authority)</w:t>
+            </w:r>
+          </w:p>
+          <w:p>
+            <w:r>
+              <w:t>+ Đầu file</w:t>
+            </w:r>
+          </w:p>
+          <w:p>
+            <w:r>
+              <w:t xml:space="preserve">+ Chỉ ra </w:t>
+            </w:r>
+            <w:r>
+              <w:t>máy chủ Name Server sẽ cung cấp các thông tin truy vấn của Zone.</w:t>
+            </w:r>
+          </w:p>
+        </w:tc>
+        <w:tc>
+          <w:tcPr>
+            <w:tcW w:w="4819" w:type="dxa"/>
+          </w:tcPr>
+          <w:p>
+            <w:r>
+              <w:t>[ tên miền ]  IN  SOA  [ tên-server-dns ]  [ địa-chỉ-email ] (</w:t>
+            </w:r>
+          </w:p>
+          <w:p>
+            <w:r>
+              <w:t>Serial number;</w:t>
+            </w:r>
+          </w:p>
+          <w:p>
+            <w:r>
+              <w:t>Refresh number;</w:t>
+            </w:r>
+          </w:p>
+          <w:p>
+            <w:r>
+              <w:t>Retry number;</w:t>
+            </w:r>
+          </w:p>
+          <w:p>
+            <w:r>
+              <w:t>Expire number;</w:t>
+            </w:r>
+          </w:p>
+          <w:p>
+            <w:r>
+              <w:t>Time-to-live number;</w:t>
+            </w:r>
+          </w:p>
+          <w:p>
+            <w:r>
+              <w:t>)</w:t>
+            </w:r>
+          </w:p>
+        </w:tc>
+      </w:tr>
+      <w:tr>
+        <w:tc>
+          <w:tcPr>
+            <w:tcW w:w="4531" w:type="dxa"/>
+          </w:tcPr>
+          <w:p>
+            <w:r>
+              <w:t>NS (Name Server) record</w:t>
+            </w:r>
+          </w:p>
+          <w:p>
+            <w:r>
+              <w:t xml:space="preserve">+ </w:t>
+            </w:r>
+            <w:r>
+              <w:t xml:space="preserve">record bắt buộc phải có nhưng không giới hạn số lượng. Mỗi DNS Server hỗ </w:t>
+            </w:r>
+            <w:r>
+              <w:lastRenderedPageBreak/>
+              <w:t>trợ phân giải cho Zone (Primary, Slave, Stub) sẽ có một NS record</w:t>
+            </w:r>
+            <w:r>
+              <w:t xml:space="preserve"> </w:t>
+            </w:r>
+          </w:p>
+        </w:tc>
+        <w:tc>
+          <w:tcPr>
+            <w:tcW w:w="4819" w:type="dxa"/>
+          </w:tcPr>
+          <w:p>
+            <w:r>
+              <w:lastRenderedPageBreak/>
+              <w:t>[ tên-domain ]  IN  NS  [ máy-DNS-Server ]</w:t>
+            </w:r>
+          </w:p>
+        </w:tc>
+      </w:tr>
+      <w:tr>
+        <w:tc>
+          <w:tcPr>
+            <w:tcW w:w="4531" w:type="dxa"/>
+          </w:tcPr>
+          <w:p>
+            <w:r>
+              <w:t>A (Address) record</w:t>
+            </w:r>
+          </w:p>
+          <w:p>
+            <w:r>
+              <w:t xml:space="preserve">+ </w:t>
+            </w:r>
+            <w:r>
+              <w:t>Ánh xạ từ name-to-address (từ tên vào địa chỉ) dùng cho phân giải thuận.</w:t>
+            </w:r>
+          </w:p>
+        </w:tc>
+        <w:tc>
+          <w:tcPr>
+            <w:tcW w:w="4819" w:type="dxa"/>
+          </w:tcPr>
+          <w:p>
+            <w:r>
+              <w:t>[ tên-máy-tính ]  IN A  [ địa-chỉ-IP ]</w:t>
+            </w:r>
+          </w:p>
+        </w:tc>
+      </w:tr>
+      <w:tr>
+        <w:tc>
+          <w:tcPr>
+            <w:tcW w:w="4531" w:type="dxa"/>
+          </w:tcPr>
+          <w:p>
+            <w:r>
+              <w:t>CNAME (Canonical Name) record</w:t>
+            </w:r>
+          </w:p>
+          <w:p>
+            <w:r>
+              <w:t xml:space="preserve">+ </w:t>
+            </w:r>
+            <w:r>
+              <w:t>[ tên-bí-danh ] IN CNAME [ tên-a-record ]</w:t>
+            </w:r>
+          </w:p>
+        </w:tc>
+        <w:tc>
+          <w:tcPr>
+            <w:tcW w:w="4819" w:type="dxa"/>
+          </w:tcPr>
+          <w:p>
+            <w:r>
+              <w:t>[ tên-bí-danh ] IN CNAME [ tên-a-record ]</w:t>
+            </w:r>
+          </w:p>
+        </w:tc>
+      </w:tr>
+      <w:tr>
+        <w:tc>
+          <w:tcPr>
+            <w:tcW w:w="4531" w:type="dxa"/>
+          </w:tcPr>
+          <w:p>
+            <w:r>
+              <w:t>MX (Mail Exchange) record</w:t>
+            </w:r>
+          </w:p>
+          <w:p>
+            <w:r>
+              <w:t xml:space="preserve">+ </w:t>
+            </w:r>
+            <w:r>
+              <w:t>Khai báo mail server</w:t>
+            </w:r>
+          </w:p>
+        </w:tc>
+        <w:tc>
+          <w:tcPr>
+            <w:tcW w:w="4819" w:type="dxa"/>
+          </w:tcPr>
+          <w:p>
+            <w:r>
+              <w:t>[ tên-domain ] IN MX [độ-ưu-tiên] [tên-mail-server]</w:t>
+            </w:r>
+          </w:p>
+        </w:tc>
+      </w:tr>
+      <w:tr>
+        <w:tc>
+          <w:tcPr>
+            <w:tcW w:w="4531" w:type="dxa"/>
+          </w:tcPr>
+          <w:p>
+            <w:r>
+              <w:t>PTR (Pointer) record</w:t>
+            </w:r>
+          </w:p>
+          <w:p>
+            <w:r>
+              <w:t xml:space="preserve">+ </w:t>
+            </w:r>
+            <w:r>
+              <w:t>Ánh xạ address-to-name (từ địa chỉ sang tên) dùng cho phân giải nghịch</w:t>
+            </w:r>
+          </w:p>
+        </w:tc>
+        <w:tc>
+          <w:tcPr>
+            <w:tcW w:w="4819" w:type="dxa"/>
+          </w:tcPr>
+          <w:p>
+            <w:r>
+              <w:t>[địa-chỉ-IP] IN PTR [tên-máy-tính]</w:t>
+            </w:r>
+          </w:p>
+        </w:tc>
+      </w:tr>
+    </w:tbl>
+    <w:p/>
+    <w:p>
+      <w:r>
+        <w:t>Tại Master DNS</w:t>
+      </w:r>
+    </w:p>
+    <w:p>
+      <w:r>
+        <w:t>File: named.conf</w:t>
+      </w:r>
+    </w:p>
+    <w:tbl>
+      <w:tblPr>
+        <w:tblStyle w:val="TableGrid"/>
+        <w:tblW w:w="0" w:type="auto"/>
+        <w:tblLook w:val="04A0" w:firstRow="1" w:lastRow="0" w:firstColumn="1" w:lastColumn="0" w:noHBand="0" w:noVBand="1"/>
+      </w:tblPr>
+      <w:tblGrid>
+        <w:gridCol w:w="4675"/>
+        <w:gridCol w:w="4675"/>
+      </w:tblGrid>
+      <w:tr>
+        <w:tc>
+          <w:tcPr>
+            <w:tcW w:w="4675" w:type="dxa"/>
+          </w:tcPr>
+          <w:p>
+            <w:r>
+              <w:t>listen-on port 53 { 127.0.0.1; 10.30.1.10; };</w:t>
+            </w:r>
+          </w:p>
+        </w:tc>
+        <w:tc>
+          <w:tcPr>
+            <w:tcW w:w="4675" w:type="dxa"/>
+          </w:tcPr>
+          <w:p>
+            <w:r>
+              <w:t>listen-on port 53 { 127.0.0.1; 10.30.1.10; };</w:t>
+            </w:r>
+          </w:p>
+        </w:tc>
+      </w:tr>
+      <w:tr>
+        <w:tc>
+          <w:tcPr>
+            <w:tcW w:w="4675" w:type="dxa"/>
+          </w:tcPr>
+          <w:p>
+            <w:r>
+              <w:t>directory       “/var/named”;</w:t>
+            </w:r>
+          </w:p>
+        </w:tc>
+        <w:tc>
+          <w:tcPr>
+            <w:tcW w:w="4675" w:type="dxa"/>
+          </w:tcPr>
+          <w:p>
+            <w:r>
+              <w:t>Khai báo vị trí chứa các tập tin cấu hình zone.</w:t>
+            </w:r>
+          </w:p>
+        </w:tc>
+      </w:tr>
+      <w:tr>
+        <w:tc>
+          <w:tcPr>
+            <w:tcW w:w="4675" w:type="dxa"/>
+          </w:tcPr>
+          <w:p>
+            <w:r>
+              <w:t>allow-query     { localhost; 10.30.1.0/24; };</w:t>
+            </w:r>
+          </w:p>
+        </w:tc>
+        <w:tc>
+          <w:tcPr>
+            <w:tcW w:w="4675" w:type="dxa"/>
+          </w:tcPr>
+          <w:p>
+            <w:r>
+              <w:t>Giới hạn các Client được được phép truy vấn DNS.</w:t>
+            </w:r>
+          </w:p>
+        </w:tc>
+      </w:tr>
+      <w:tr>
+        <w:tc>
+          <w:tcPr>
+            <w:tcW w:w="4675" w:type="dxa"/>
+          </w:tcPr>
+          <w:p>
+            <w:r>
+              <w:t>recursion yes;</w:t>
+            </w:r>
+          </w:p>
+        </w:tc>
+        <w:tc>
+          <w:tcPr>
+            <w:tcW w:w="4675" w:type="dxa"/>
+          </w:tcPr>
+          <w:p>
+            <w:r>
+              <w:t>Sử dụng DNS đệ qui</w:t>
+            </w:r>
+          </w:p>
+        </w:tc>
+      </w:tr>
+      <w:tr>
+        <w:tc>
+          <w:tcPr>
+            <w:tcW w:w="4675" w:type="dxa"/>
+          </w:tcPr>
+          <w:p>
+            <w:r>
+              <w:t>allow-transfer     { 10.30.1.11; };</w:t>
+            </w:r>
+          </w:p>
+        </w:tc>
+        <w:tc>
+          <w:tcPr>
+            <w:tcW w:w="4675" w:type="dxa"/>
+          </w:tcPr>
+          <w:p>
+            <w:r>
+              <w:t>Các Slave DNS có thể nhận tập tin cấu hình zone từ Primary DNS.</w:t>
+            </w:r>
+          </w:p>
+        </w:tc>
+      </w:tr>
+      <w:tr>
+        <w:tc>
+          <w:tcPr>
+            <w:tcW w:w="4675" w:type="dxa"/>
+          </w:tcPr>
+          <w:p>
+            <w:r>
+              <w:t xml:space="preserve"> zone “.” IN {</w:t>
+            </w:r>
+          </w:p>
+          <w:p>
+            <w:r>
+              <w:t>type hint;</w:t>
+            </w:r>
+          </w:p>
+          <w:p>
+            <w:r>
+              <w:t>file “named.ca”;</w:t>
+            </w:r>
+          </w:p>
+          <w:p>
+            <w:r>
+              <w:t>};</w:t>
+            </w:r>
+          </w:p>
+        </w:tc>
+        <w:tc>
+          <w:tcPr>
+            <w:tcW w:w="4675" w:type="dxa"/>
+          </w:tcPr>
+          <w:p>
+            <w:r>
+              <w:t>Zone mặc định khai báo các root DNS Server</w:t>
+            </w:r>
+          </w:p>
+        </w:tc>
+      </w:tr>
+    </w:tbl>
+    <w:p/>
+    <w:p>
+      <w:r>
+        <w:t>Tại SLAVE DNS</w:t>
+      </w:r>
+    </w:p>
+    <w:tbl>
+      <w:tblPr>
+        <w:tblStyle w:val="TableGrid"/>
+        <w:tblW w:w="0" w:type="auto"/>
+        <w:tblLook w:val="04A0" w:firstRow="1" w:lastRow="0" w:firstColumn="1" w:lastColumn="0" w:noHBand="0" w:noVBand="1"/>
+      </w:tblPr>
+      <w:tblGrid>
+        <w:gridCol w:w="4675"/>
+        <w:gridCol w:w="4675"/>
+      </w:tblGrid>
+      <w:tr>
+        <w:tc>
+          <w:tcPr>
+            <w:tcW w:w="4675" w:type="dxa"/>
+          </w:tcPr>
+          <w:p>
+            <w:r>
+              <w:t>listen-on port 53 { 127.0.0.1; 10.30.1.11; };</w:t>
+            </w:r>
+          </w:p>
+        </w:tc>
+        <w:tc>
+          <w:tcPr>
+            <w:tcW w:w="4675" w:type="dxa"/>
+          </w:tcPr>
+          <w:p>
+            <w:r>
+              <w:t>Khai báo các địa chỉ IP của Slave DNS Server sẽ nhận các yêu cầu truy vấn DNS.</w:t>
+            </w:r>
+          </w:p>
+        </w:tc>
+      </w:tr>
+      <w:tr>
+        <w:tc>
+          <w:tcPr>
+            <w:tcW w:w="4675" w:type="dxa"/>
+          </w:tcPr>
+          <w:p>
+            <w:r>
+              <w:t>directory       “/var/named”;</w:t>
+            </w:r>
+          </w:p>
+        </w:tc>
+        <w:tc>
+          <w:tcPr>
+            <w:tcW w:w="4675" w:type="dxa"/>
+          </w:tcPr>
+          <w:p>
+            <w:r>
+              <w:t>Khai báo vị trí chứa các tập tin cấu hình zone.</w:t>
+            </w:r>
+          </w:p>
+        </w:tc>
+      </w:tr>
+      <w:tr>
+        <w:tc>
+          <w:tcPr>
+            <w:tcW w:w="4675" w:type="dxa"/>
+          </w:tcPr>
+          <w:p>
+            <w:r>
+              <w:t>allow-query     { localhost; 10.30.1.0/24; };</w:t>
+            </w:r>
+          </w:p>
+        </w:tc>
+        <w:tc>
+          <w:tcPr>
+            <w:tcW w:w="4675" w:type="dxa"/>
+          </w:tcPr>
+          <w:p>
+            <w:r>
+              <w:t>Giới hạn các Client được truy vấn DNS.</w:t>
+            </w:r>
+          </w:p>
+        </w:tc>
+      </w:tr>
+    </w:tbl>
+    <w:p/>
+    <w:p>
+      <w:r>
+        <w:lastRenderedPageBreak/>
+        <w:t>Note:</w:t>
+      </w:r>
+    </w:p>
+    <w:p>
+      <w:r>
+        <w:t xml:space="preserve">- </w:t>
+      </w:r>
+      <w:r>
+        <w:t xml:space="preserve">Nếu Slave DNS Server không thể sao chép các tập tin cấu hình zone từ Primary DNS Server thì kiểm tra lại firewall </w:t>
+      </w:r>
+    </w:p>
+    <w:p>
+      <w:r>
+        <w:t xml:space="preserve">- </w:t>
+      </w:r>
+      <w:r>
+        <w:t>Khi dịch vụ DNS Server không thể khởi động do lỗi error (network unreachable) resolving, để khắc phục cần phải tắt chức năng hỗ trợ IPv6 (trong trường hợp chưa cấu hình hoặc không cần sử dụng IPv6) của dịch vụ DNS Server bằng cách thêm vào tập tin /etc/sysconfig/named dòng sau:</w:t>
+      </w:r>
       <w:bookmarkStart w:id="0" w:name="_GoBack"/>
       <w:bookmarkEnd w:id="0"/>
     </w:p>
@@ -1261,6 +1899,17 @@
         </w:r>
       </w:hyperlink>
     </w:p>
+    <w:p>
+      <w:hyperlink r:id="rId7" w:history="1">
+        <w:r>
+          <w:rPr>
+            <w:rStyle w:val="Hyperlink"/>
+          </w:rPr>
+          <w:t>https://opalisman.wordpress.com/tag/cau-hinh-dns-server-tren-centos/</w:t>
+        </w:r>
+      </w:hyperlink>
+    </w:p>
+    <w:p/>
     <w:p/>
     <w:sectPr>
       <w:pgSz w:w="12240" w:h="15840"/>

</xml_diff>